<commit_message>
Replaced the old table in report with a new table that has numerical values, as per Miss's request
</commit_message>
<xml_diff>
--- a/Disease Classification in Potato Plants.docx
+++ b/Disease Classification in Potato Plants.docx
@@ -669,14 +669,7 @@
           <w:rFonts w:ascii="Times New Roman" w:eastAsia="Times New Roman" w:hAnsi="Times New Roman" w:cs="Times New Roman"/>
           <w:sz w:val="24"/>
         </w:rPr>
-        <w:t>The primary objective of this project is to leverage deep learning techniques to classify images of potato plants into three categories: Early Blight, Late Blight, and Healthy. The goal is to determine which model architecture is most effective at identify</w:t>
-      </w:r>
-      <w:r>
-        <w:rPr>
-          <w:rFonts w:ascii="Times New Roman" w:eastAsia="Times New Roman" w:hAnsi="Times New Roman" w:cs="Times New Roman"/>
-          <w:sz w:val="24"/>
-        </w:rPr>
-        <w:t>ing and differentiating between these plant conditions.</w:t>
+        <w:t>The primary objective of this project is to leverage deep learning techniques to classify images of potato plants into three categories: Early Blight, Late Blight, and Healthy. The goal is to determine which model architecture is most effective at identifying and differentiating between these plant conditions.</w:t>
       </w:r>
     </w:p>
     <w:p>
@@ -744,23 +737,7 @@
           <w:sz w:val="24"/>
           <w:szCs w:val="20"/>
         </w:rPr>
-        <w:t>Accurate and early detection of plant diseases can significantly reduce losses in agricultural productivity. Traditional methods of disease detection in plants require expert knowl</w:t>
-      </w:r>
-      <w:r>
-        <w:rPr>
-          <w:rFonts w:ascii="Times New Roman" w:eastAsia="Times New Roman" w:hAnsi="Times New Roman" w:cs="Times New Roman"/>
-          <w:sz w:val="24"/>
-          <w:szCs w:val="20"/>
-        </w:rPr>
-        <w:t>edge and are often time-consuming and labor-intensive. This project explores the use of convolutional neural networks (CNNs) to automate the process of detecting diseases in potato plants using image data, aiming to increase the speed and accuracy of diagn</w:t>
-      </w:r>
-      <w:r>
-        <w:rPr>
-          <w:rFonts w:ascii="Times New Roman" w:eastAsia="Times New Roman" w:hAnsi="Times New Roman" w:cs="Times New Roman"/>
-          <w:sz w:val="24"/>
-          <w:szCs w:val="20"/>
-        </w:rPr>
-        <w:t>osis.</w:t>
+        <w:t>Accurate and early detection of plant diseases can significantly reduce losses in agricultural productivity. Traditional methods of disease detection in plants require expert knowledge and are often time-consuming and labor-intensive. This project explores the use of convolutional neural networks (CNNs) to automate the process of detecting diseases in potato plants using image data, aiming to increase the speed and accuracy of diagnosis.</w:t>
       </w:r>
     </w:p>
     <w:p>
@@ -916,14 +893,7 @@
           <w:rFonts w:ascii="Times New Roman" w:eastAsia="Times New Roman" w:hAnsi="Times New Roman" w:cs="Times New Roman"/>
           <w:sz w:val="24"/>
         </w:rPr>
-        <w:t xml:space="preserve">Images are resized to 256x256 pixels and batched with a size </w:t>
-      </w:r>
-      <w:r>
-        <w:rPr>
-          <w:rFonts w:ascii="Times New Roman" w:eastAsia="Times New Roman" w:hAnsi="Times New Roman" w:cs="Times New Roman"/>
-          <w:sz w:val="24"/>
-        </w:rPr>
-        <w:t>of 32 for processing.</w:t>
+        <w:t>Images are resized to 256x256 pixels and batched with a size of 32 for processing.</w:t>
       </w:r>
     </w:p>
     <w:p>
@@ -1146,14 +1116,7 @@
           <w:rFonts w:ascii="Times New Roman" w:eastAsia="Times New Roman" w:hAnsi="Times New Roman" w:cs="Times New Roman"/>
           <w:sz w:val="24"/>
         </w:rPr>
-        <w:t>: Utilizes a complex inception module to capture information</w:t>
-      </w:r>
-      <w:r>
-        <w:rPr>
-          <w:rFonts w:ascii="Times New Roman" w:eastAsia="Times New Roman" w:hAnsi="Times New Roman" w:cs="Times New Roman"/>
-          <w:sz w:val="24"/>
-        </w:rPr>
-        <w:t xml:space="preserve"> at various scales.</w:t>
+        <w:t>: Utilizes a complex inception module to capture information at various scales.</w:t>
       </w:r>
     </w:p>
     <w:p>
@@ -1722,6 +1685,8 @@
       <w:r>
         <w:rPr>
           <w:rFonts w:ascii="Times New Roman" w:eastAsia="Times New Roman" w:hAnsi="Times New Roman" w:cs="Times New Roman"/>
+          <w:noProof/>
+          <w:lang w:val="en-US"/>
         </w:rPr>
         <w:drawing>
           <wp:inline distT="0" distB="0" distL="0" distR="0" wp14:anchorId="32EDB73B" wp14:editId="04F1E0C9">
@@ -1958,6 +1923,8 @@
       <w:r>
         <w:rPr>
           <w:rFonts w:ascii="Times New Roman" w:eastAsia="Times New Roman" w:hAnsi="Times New Roman" w:cs="Times New Roman"/>
+          <w:noProof/>
+          <w:lang w:val="en-US"/>
         </w:rPr>
         <w:drawing>
           <wp:inline distT="0" distB="0" distL="0" distR="0" wp14:anchorId="0960A201" wp14:editId="6B0DFF30">
@@ -2164,6 +2131,8 @@
       <w:r>
         <w:rPr>
           <w:rFonts w:ascii="Times New Roman" w:eastAsia="Times New Roman" w:hAnsi="Times New Roman" w:cs="Times New Roman"/>
+          <w:noProof/>
+          <w:lang w:val="en-US"/>
         </w:rPr>
         <w:drawing>
           <wp:inline distT="0" distB="0" distL="0" distR="0" wp14:anchorId="0EAE9E1F" wp14:editId="45B8A514">
@@ -2370,6 +2339,8 @@
       <w:r>
         <w:rPr>
           <w:rFonts w:ascii="Times New Roman" w:eastAsia="Times New Roman" w:hAnsi="Times New Roman" w:cs="Times New Roman"/>
+          <w:noProof/>
+          <w:lang w:val="en-US"/>
         </w:rPr>
         <w:drawing>
           <wp:inline distT="0" distB="0" distL="0" distR="0" wp14:anchorId="398D8CC1" wp14:editId="75A0B316">
@@ -2578,82 +2549,809 @@
         </w:rPr>
       </w:pPr>
     </w:p>
-    <w:p>
-      <w:pPr>
-        <w:widowControl w:val="0"/>
-        <w:spacing w:line="230" w:lineRule="auto"/>
-        <w:ind w:left="288" w:right="288"/>
-        <w:rPr>
-          <w:rFonts w:ascii="Times New Roman" w:eastAsia="Times New Roman" w:hAnsi="Times New Roman" w:cs="Times New Roman"/>
-          <w:b/>
-          <w:sz w:val="28"/>
-          <w:szCs w:val="28"/>
-        </w:rPr>
-      </w:pPr>
-      <w:r>
-        <w:rPr>
-          <w:rFonts w:ascii="Times New Roman" w:eastAsia="Times New Roman" w:hAnsi="Times New Roman" w:cs="Times New Roman"/>
-          <w:b/>
-          <w:noProof/>
-          <w:sz w:val="28"/>
-          <w:szCs w:val="28"/>
-          <w:lang w:val="en-US"/>
-        </w:rPr>
-        <w:drawing>
-          <wp:inline distT="114300" distB="114300" distL="114300" distR="114300">
-            <wp:extent cx="5943600" cy="2806700"/>
-            <wp:effectExtent l="0" t="0" r="0" b="0"/>
-            <wp:docPr id="5" name="image9.png"/>
-            <wp:cNvGraphicFramePr/>
-            <a:graphic xmlns:a="http://schemas.openxmlformats.org/drawingml/2006/main">
-              <a:graphicData uri="http://schemas.openxmlformats.org/drawingml/2006/picture">
-                <pic:pic xmlns:pic="http://schemas.openxmlformats.org/drawingml/2006/picture">
-                  <pic:nvPicPr>
-                    <pic:cNvPr id="0" name="image9.png"/>
-                    <pic:cNvPicPr preferRelativeResize="0"/>
-                  </pic:nvPicPr>
-                  <pic:blipFill>
-                    <a:blip r:embed="rId21"/>
-                    <a:srcRect/>
-                    <a:stretch>
-                      <a:fillRect/>
-                    </a:stretch>
-                  </pic:blipFill>
-                  <pic:spPr>
-                    <a:xfrm>
-                      <a:off x="0" y="0"/>
-                      <a:ext cx="5943600" cy="2806700"/>
-                    </a:xfrm>
-                    <a:prstGeom prst="rect">
-                      <a:avLst/>
-                    </a:prstGeom>
-                    <a:ln/>
-                  </pic:spPr>
-                </pic:pic>
-              </a:graphicData>
-            </a:graphic>
-          </wp:inline>
-        </w:drawing>
-      </w:r>
-    </w:p>
-    <w:p>
-      <w:pPr>
-        <w:widowControl w:val="0"/>
-        <w:spacing w:line="230" w:lineRule="auto"/>
-        <w:ind w:left="288" w:right="288"/>
-        <w:rPr>
-          <w:rFonts w:ascii="Times New Roman" w:eastAsia="Times New Roman" w:hAnsi="Times New Roman" w:cs="Times New Roman"/>
-          <w:b/>
-          <w:sz w:val="28"/>
-          <w:szCs w:val="28"/>
-        </w:rPr>
-      </w:pPr>
-    </w:p>
-    <w:p>
-      <w:pPr>
-        <w:widowControl w:val="0"/>
-        <w:spacing w:line="230" w:lineRule="auto"/>
-        <w:ind w:left="288" w:right="288"/>
+    <w:tbl>
+      <w:tblPr>
+        <w:tblpPr w:leftFromText="180" w:rightFromText="180" w:topFromText="180" w:bottomFromText="180" w:vertAnchor="text" w:tblpX="450"/>
+        <w:tblW w:w="9000" w:type="dxa"/>
+        <w:tblBorders>
+          <w:top w:val="single" w:sz="8" w:space="0" w:color="000000"/>
+          <w:left w:val="single" w:sz="8" w:space="0" w:color="000000"/>
+          <w:bottom w:val="single" w:sz="8" w:space="0" w:color="000000"/>
+          <w:right w:val="single" w:sz="8" w:space="0" w:color="000000"/>
+          <w:insideH w:val="single" w:sz="8" w:space="0" w:color="000000"/>
+          <w:insideV w:val="single" w:sz="8" w:space="0" w:color="000000"/>
+        </w:tblBorders>
+        <w:tblLayout w:type="fixed"/>
+        <w:tblLook w:val="0600" w:firstRow="0" w:lastRow="0" w:firstColumn="0" w:lastColumn="0" w:noHBand="1" w:noVBand="1"/>
+      </w:tblPr>
+      <w:tblGrid>
+        <w:gridCol w:w="1800"/>
+        <w:gridCol w:w="1800"/>
+        <w:gridCol w:w="1800"/>
+        <w:gridCol w:w="1800"/>
+        <w:gridCol w:w="1800"/>
+      </w:tblGrid>
+      <w:tr>
+        <w:tc>
+          <w:tcPr>
+            <w:tcW w:w="1800" w:type="dxa"/>
+            <w:shd w:val="clear" w:color="auto" w:fill="DD7E6B"/>
+          </w:tcPr>
+          <w:p>
+            <w:pPr>
+              <w:widowControl w:val="0"/>
+              <w:spacing w:line="240" w:lineRule="auto"/>
+              <w:rPr>
+                <w:rFonts w:ascii="Times New Roman" w:eastAsia="Times New Roman" w:hAnsi="Times New Roman" w:cs="Times New Roman"/>
+                <w:b/>
+                <w:sz w:val="28"/>
+                <w:szCs w:val="28"/>
+              </w:rPr>
+            </w:pPr>
+            <w:r>
+              <w:rPr>
+                <w:rFonts w:ascii="Times New Roman" w:eastAsia="Times New Roman" w:hAnsi="Times New Roman" w:cs="Times New Roman"/>
+                <w:b/>
+                <w:sz w:val="28"/>
+                <w:szCs w:val="28"/>
+              </w:rPr>
+              <w:t>Model</w:t>
+            </w:r>
+          </w:p>
+        </w:tc>
+        <w:tc>
+          <w:tcPr>
+            <w:tcW w:w="1800" w:type="dxa"/>
+            <w:shd w:val="clear" w:color="auto" w:fill="DD7E6B"/>
+          </w:tcPr>
+          <w:p>
+            <w:pPr>
+              <w:widowControl w:val="0"/>
+              <w:spacing w:line="240" w:lineRule="auto"/>
+              <w:rPr>
+                <w:rFonts w:ascii="Times New Roman" w:eastAsia="Times New Roman" w:hAnsi="Times New Roman" w:cs="Times New Roman"/>
+                <w:b/>
+                <w:sz w:val="28"/>
+                <w:szCs w:val="28"/>
+              </w:rPr>
+            </w:pPr>
+            <w:r>
+              <w:rPr>
+                <w:rFonts w:ascii="Times New Roman" w:eastAsia="Times New Roman" w:hAnsi="Times New Roman" w:cs="Times New Roman"/>
+                <w:b/>
+                <w:sz w:val="28"/>
+                <w:szCs w:val="28"/>
+              </w:rPr>
+              <w:t>Parameters</w:t>
+            </w:r>
+          </w:p>
+          <w:p>
+            <w:pPr>
+              <w:widowControl w:val="0"/>
+              <w:spacing w:line="240" w:lineRule="auto"/>
+              <w:rPr>
+                <w:rFonts w:ascii="Times New Roman" w:eastAsia="Times New Roman" w:hAnsi="Times New Roman" w:cs="Times New Roman"/>
+                <w:b/>
+                <w:sz w:val="28"/>
+                <w:szCs w:val="28"/>
+              </w:rPr>
+            </w:pPr>
+          </w:p>
+        </w:tc>
+        <w:tc>
+          <w:tcPr>
+            <w:tcW w:w="1800" w:type="dxa"/>
+            <w:shd w:val="clear" w:color="auto" w:fill="DD7E6B"/>
+          </w:tcPr>
+          <w:p>
+            <w:pPr>
+              <w:widowControl w:val="0"/>
+              <w:spacing w:line="240" w:lineRule="auto"/>
+              <w:rPr>
+                <w:rFonts w:ascii="Times New Roman" w:eastAsia="Times New Roman" w:hAnsi="Times New Roman" w:cs="Times New Roman"/>
+                <w:b/>
+                <w:sz w:val="28"/>
+                <w:szCs w:val="28"/>
+              </w:rPr>
+            </w:pPr>
+            <w:r>
+              <w:rPr>
+                <w:rFonts w:ascii="Times New Roman" w:eastAsia="Times New Roman" w:hAnsi="Times New Roman" w:cs="Times New Roman"/>
+                <w:b/>
+                <w:sz w:val="28"/>
+                <w:szCs w:val="28"/>
+              </w:rPr>
+              <w:t>Training Accuracy</w:t>
+            </w:r>
+          </w:p>
+        </w:tc>
+        <w:tc>
+          <w:tcPr>
+            <w:tcW w:w="1800" w:type="dxa"/>
+            <w:shd w:val="clear" w:color="auto" w:fill="DD7E6B"/>
+          </w:tcPr>
+          <w:p>
+            <w:pPr>
+              <w:widowControl w:val="0"/>
+              <w:spacing w:line="240" w:lineRule="auto"/>
+              <w:rPr>
+                <w:rFonts w:ascii="Times New Roman" w:eastAsia="Times New Roman" w:hAnsi="Times New Roman" w:cs="Times New Roman"/>
+                <w:b/>
+                <w:sz w:val="28"/>
+                <w:szCs w:val="28"/>
+              </w:rPr>
+            </w:pPr>
+            <w:r>
+              <w:rPr>
+                <w:rFonts w:ascii="Times New Roman" w:eastAsia="Times New Roman" w:hAnsi="Times New Roman" w:cs="Times New Roman"/>
+                <w:b/>
+                <w:sz w:val="28"/>
+                <w:szCs w:val="28"/>
+              </w:rPr>
+              <w:t>Test Accuracy</w:t>
+            </w:r>
+          </w:p>
+        </w:tc>
+        <w:tc>
+          <w:tcPr>
+            <w:tcW w:w="1800" w:type="dxa"/>
+            <w:shd w:val="clear" w:color="auto" w:fill="DD7E6B"/>
+          </w:tcPr>
+          <w:p>
+            <w:pPr>
+              <w:widowControl w:val="0"/>
+              <w:spacing w:line="240" w:lineRule="auto"/>
+              <w:rPr>
+                <w:rFonts w:ascii="Times New Roman" w:eastAsia="Times New Roman" w:hAnsi="Times New Roman" w:cs="Times New Roman"/>
+                <w:b/>
+                <w:sz w:val="28"/>
+                <w:szCs w:val="28"/>
+              </w:rPr>
+            </w:pPr>
+            <w:r>
+              <w:rPr>
+                <w:rFonts w:ascii="Times New Roman" w:eastAsia="Times New Roman" w:hAnsi="Times New Roman" w:cs="Times New Roman"/>
+                <w:b/>
+                <w:sz w:val="28"/>
+                <w:szCs w:val="28"/>
+              </w:rPr>
+              <w:t>Epochs</w:t>
+            </w:r>
+          </w:p>
+        </w:tc>
+      </w:tr>
+      <w:tr>
+        <w:tc>
+          <w:tcPr>
+            <w:tcW w:w="1800" w:type="dxa"/>
+          </w:tcPr>
+          <w:p>
+            <w:pPr>
+              <w:widowControl w:val="0"/>
+              <w:spacing w:line="240" w:lineRule="auto"/>
+              <w:rPr>
+                <w:rFonts w:ascii="Times New Roman" w:eastAsia="Times New Roman" w:hAnsi="Times New Roman" w:cs="Times New Roman"/>
+                <w:b/>
+                <w:sz w:val="28"/>
+                <w:szCs w:val="28"/>
+              </w:rPr>
+            </w:pPr>
+            <w:r>
+              <w:rPr>
+                <w:rFonts w:ascii="Times New Roman" w:eastAsia="Times New Roman" w:hAnsi="Times New Roman" w:cs="Times New Roman"/>
+                <w:b/>
+                <w:sz w:val="28"/>
+                <w:szCs w:val="28"/>
+              </w:rPr>
+              <w:t>Custom Model</w:t>
+            </w:r>
+          </w:p>
+        </w:tc>
+        <w:tc>
+          <w:tcPr>
+            <w:tcW w:w="1800" w:type="dxa"/>
+          </w:tcPr>
+          <w:p>
+            <w:pPr>
+              <w:widowControl w:val="0"/>
+              <w:spacing w:line="240" w:lineRule="auto"/>
+              <w:rPr>
+                <w:rFonts w:ascii="Times New Roman" w:eastAsia="Times New Roman" w:hAnsi="Times New Roman" w:cs="Times New Roman"/>
+                <w:sz w:val="28"/>
+                <w:szCs w:val="28"/>
+              </w:rPr>
+            </w:pPr>
+            <w:r>
+              <w:rPr>
+                <w:rFonts w:ascii="Times New Roman" w:eastAsia="Times New Roman" w:hAnsi="Times New Roman" w:cs="Times New Roman"/>
+                <w:sz w:val="28"/>
+                <w:szCs w:val="28"/>
+              </w:rPr>
+              <w:t>183,747</w:t>
+            </w:r>
+          </w:p>
+        </w:tc>
+        <w:tc>
+          <w:tcPr>
+            <w:tcW w:w="1800" w:type="dxa"/>
+          </w:tcPr>
+          <w:p>
+            <w:pPr>
+              <w:widowControl w:val="0"/>
+              <w:spacing w:line="240" w:lineRule="auto"/>
+              <w:rPr>
+                <w:rFonts w:ascii="Times New Roman" w:eastAsia="Times New Roman" w:hAnsi="Times New Roman" w:cs="Times New Roman"/>
+                <w:sz w:val="28"/>
+                <w:szCs w:val="28"/>
+              </w:rPr>
+            </w:pPr>
+            <w:r>
+              <w:rPr>
+                <w:rFonts w:ascii="Times New Roman" w:eastAsia="Times New Roman" w:hAnsi="Times New Roman" w:cs="Times New Roman"/>
+                <w:sz w:val="28"/>
+                <w:szCs w:val="28"/>
+              </w:rPr>
+              <w:t>97.14%</w:t>
+            </w:r>
+          </w:p>
+        </w:tc>
+        <w:tc>
+          <w:tcPr>
+            <w:tcW w:w="1800" w:type="dxa"/>
+          </w:tcPr>
+          <w:p>
+            <w:pPr>
+              <w:widowControl w:val="0"/>
+              <w:spacing w:line="240" w:lineRule="auto"/>
+              <w:rPr>
+                <w:rFonts w:ascii="Times New Roman" w:eastAsia="Times New Roman" w:hAnsi="Times New Roman" w:cs="Times New Roman"/>
+                <w:sz w:val="28"/>
+                <w:szCs w:val="28"/>
+              </w:rPr>
+            </w:pPr>
+            <w:r>
+              <w:rPr>
+                <w:rFonts w:ascii="Times New Roman" w:eastAsia="Times New Roman" w:hAnsi="Times New Roman" w:cs="Times New Roman"/>
+                <w:sz w:val="28"/>
+                <w:szCs w:val="28"/>
+              </w:rPr>
+              <w:t>96.64%</w:t>
+            </w:r>
+          </w:p>
+        </w:tc>
+        <w:tc>
+          <w:tcPr>
+            <w:tcW w:w="1800" w:type="dxa"/>
+          </w:tcPr>
+          <w:p>
+            <w:pPr>
+              <w:widowControl w:val="0"/>
+              <w:spacing w:line="240" w:lineRule="auto"/>
+              <w:rPr>
+                <w:rFonts w:ascii="Times New Roman" w:eastAsia="Times New Roman" w:hAnsi="Times New Roman" w:cs="Times New Roman"/>
+                <w:sz w:val="28"/>
+                <w:szCs w:val="28"/>
+              </w:rPr>
+            </w:pPr>
+            <w:r>
+              <w:rPr>
+                <w:rFonts w:ascii="Times New Roman" w:eastAsia="Times New Roman" w:hAnsi="Times New Roman" w:cs="Times New Roman"/>
+                <w:sz w:val="28"/>
+                <w:szCs w:val="28"/>
+              </w:rPr>
+              <w:t>30</w:t>
+            </w:r>
+          </w:p>
+        </w:tc>
+      </w:tr>
+      <w:tr>
+        <w:tc>
+          <w:tcPr>
+            <w:tcW w:w="1800" w:type="dxa"/>
+          </w:tcPr>
+          <w:p>
+            <w:pPr>
+              <w:widowControl w:val="0"/>
+              <w:spacing w:line="240" w:lineRule="auto"/>
+              <w:rPr>
+                <w:rFonts w:ascii="Times New Roman" w:eastAsia="Times New Roman" w:hAnsi="Times New Roman" w:cs="Times New Roman"/>
+                <w:b/>
+                <w:sz w:val="28"/>
+                <w:szCs w:val="28"/>
+              </w:rPr>
+            </w:pPr>
+            <w:r>
+              <w:rPr>
+                <w:rFonts w:ascii="Times New Roman" w:eastAsia="Times New Roman" w:hAnsi="Times New Roman" w:cs="Times New Roman"/>
+                <w:b/>
+                <w:sz w:val="28"/>
+                <w:szCs w:val="28"/>
+              </w:rPr>
+              <w:t>LeNet-5</w:t>
+            </w:r>
+          </w:p>
+        </w:tc>
+        <w:tc>
+          <w:tcPr>
+            <w:tcW w:w="1800" w:type="dxa"/>
+          </w:tcPr>
+          <w:p>
+            <w:pPr>
+              <w:widowControl w:val="0"/>
+              <w:spacing w:line="240" w:lineRule="auto"/>
+              <w:rPr>
+                <w:rFonts w:ascii="Times New Roman" w:eastAsia="Times New Roman" w:hAnsi="Times New Roman" w:cs="Times New Roman"/>
+                <w:sz w:val="28"/>
+                <w:szCs w:val="28"/>
+              </w:rPr>
+            </w:pPr>
+            <w:r>
+              <w:rPr>
+                <w:rFonts w:ascii="Times New Roman" w:eastAsia="Times New Roman" w:hAnsi="Times New Roman" w:cs="Times New Roman"/>
+                <w:sz w:val="28"/>
+                <w:szCs w:val="28"/>
+              </w:rPr>
+              <w:t>7,393,891</w:t>
+            </w:r>
+          </w:p>
+        </w:tc>
+        <w:tc>
+          <w:tcPr>
+            <w:tcW w:w="1800" w:type="dxa"/>
+          </w:tcPr>
+          <w:p>
+            <w:pPr>
+              <w:widowControl w:val="0"/>
+              <w:spacing w:line="240" w:lineRule="auto"/>
+              <w:rPr>
+                <w:rFonts w:ascii="Times New Roman" w:eastAsia="Times New Roman" w:hAnsi="Times New Roman" w:cs="Times New Roman"/>
+                <w:sz w:val="28"/>
+                <w:szCs w:val="28"/>
+              </w:rPr>
+            </w:pPr>
+            <w:r>
+              <w:rPr>
+                <w:rFonts w:ascii="Times New Roman" w:eastAsia="Times New Roman" w:hAnsi="Times New Roman" w:cs="Times New Roman"/>
+                <w:sz w:val="28"/>
+                <w:szCs w:val="28"/>
+              </w:rPr>
+              <w:t>96.01%</w:t>
+            </w:r>
+          </w:p>
+        </w:tc>
+        <w:tc>
+          <w:tcPr>
+            <w:tcW w:w="1800" w:type="dxa"/>
+          </w:tcPr>
+          <w:p>
+            <w:pPr>
+              <w:widowControl w:val="0"/>
+              <w:spacing w:line="240" w:lineRule="auto"/>
+              <w:rPr>
+                <w:rFonts w:ascii="Times New Roman" w:eastAsia="Times New Roman" w:hAnsi="Times New Roman" w:cs="Times New Roman"/>
+                <w:sz w:val="28"/>
+                <w:szCs w:val="28"/>
+              </w:rPr>
+            </w:pPr>
+            <w:r>
+              <w:rPr>
+                <w:rFonts w:ascii="Times New Roman" w:eastAsia="Times New Roman" w:hAnsi="Times New Roman" w:cs="Times New Roman"/>
+                <w:sz w:val="28"/>
+                <w:szCs w:val="28"/>
+              </w:rPr>
+              <w:t>94.69%</w:t>
+            </w:r>
+          </w:p>
+        </w:tc>
+        <w:tc>
+          <w:tcPr>
+            <w:tcW w:w="1800" w:type="dxa"/>
+          </w:tcPr>
+          <w:p>
+            <w:pPr>
+              <w:widowControl w:val="0"/>
+              <w:spacing w:line="240" w:lineRule="auto"/>
+              <w:rPr>
+                <w:rFonts w:ascii="Times New Roman" w:eastAsia="Times New Roman" w:hAnsi="Times New Roman" w:cs="Times New Roman"/>
+                <w:sz w:val="28"/>
+                <w:szCs w:val="28"/>
+              </w:rPr>
+            </w:pPr>
+            <w:r>
+              <w:rPr>
+                <w:rFonts w:ascii="Times New Roman" w:eastAsia="Times New Roman" w:hAnsi="Times New Roman" w:cs="Times New Roman"/>
+                <w:sz w:val="28"/>
+                <w:szCs w:val="28"/>
+              </w:rPr>
+              <w:t>30</w:t>
+            </w:r>
+          </w:p>
+        </w:tc>
+      </w:tr>
+      <w:tr>
+        <w:tc>
+          <w:tcPr>
+            <w:tcW w:w="1800" w:type="dxa"/>
+          </w:tcPr>
+          <w:p>
+            <w:pPr>
+              <w:widowControl w:val="0"/>
+              <w:spacing w:line="240" w:lineRule="auto"/>
+              <w:rPr>
+                <w:rFonts w:ascii="Times New Roman" w:eastAsia="Times New Roman" w:hAnsi="Times New Roman" w:cs="Times New Roman"/>
+                <w:b/>
+                <w:sz w:val="28"/>
+                <w:szCs w:val="28"/>
+              </w:rPr>
+            </w:pPr>
+            <w:proofErr w:type="spellStart"/>
+            <w:r>
+              <w:rPr>
+                <w:rFonts w:ascii="Times New Roman" w:eastAsia="Times New Roman" w:hAnsi="Times New Roman" w:cs="Times New Roman"/>
+                <w:b/>
+                <w:sz w:val="28"/>
+                <w:szCs w:val="28"/>
+              </w:rPr>
+              <w:t>AlexNet</w:t>
+            </w:r>
+            <w:proofErr w:type="spellEnd"/>
+          </w:p>
+        </w:tc>
+        <w:tc>
+          <w:tcPr>
+            <w:tcW w:w="1800" w:type="dxa"/>
+          </w:tcPr>
+          <w:p>
+            <w:pPr>
+              <w:widowControl w:val="0"/>
+              <w:spacing w:line="240" w:lineRule="auto"/>
+              <w:rPr>
+                <w:rFonts w:ascii="Times New Roman" w:eastAsia="Times New Roman" w:hAnsi="Times New Roman" w:cs="Times New Roman"/>
+                <w:sz w:val="28"/>
+                <w:szCs w:val="28"/>
+              </w:rPr>
+            </w:pPr>
+            <w:r>
+              <w:rPr>
+                <w:rFonts w:ascii="Times New Roman" w:eastAsia="Times New Roman" w:hAnsi="Times New Roman" w:cs="Times New Roman"/>
+                <w:sz w:val="28"/>
+                <w:szCs w:val="28"/>
+              </w:rPr>
+              <w:t>58,293,635</w:t>
+            </w:r>
+          </w:p>
+        </w:tc>
+        <w:tc>
+          <w:tcPr>
+            <w:tcW w:w="1800" w:type="dxa"/>
+          </w:tcPr>
+          <w:p>
+            <w:pPr>
+              <w:widowControl w:val="0"/>
+              <w:spacing w:line="240" w:lineRule="auto"/>
+              <w:rPr>
+                <w:rFonts w:ascii="Times New Roman" w:eastAsia="Times New Roman" w:hAnsi="Times New Roman" w:cs="Times New Roman"/>
+                <w:sz w:val="28"/>
+                <w:szCs w:val="28"/>
+              </w:rPr>
+            </w:pPr>
+            <w:r>
+              <w:rPr>
+                <w:rFonts w:ascii="Times New Roman" w:eastAsia="Times New Roman" w:hAnsi="Times New Roman" w:cs="Times New Roman"/>
+                <w:sz w:val="28"/>
+                <w:szCs w:val="28"/>
+              </w:rPr>
+              <w:t>47.45%</w:t>
+            </w:r>
+          </w:p>
+        </w:tc>
+        <w:tc>
+          <w:tcPr>
+            <w:tcW w:w="1800" w:type="dxa"/>
+          </w:tcPr>
+          <w:p>
+            <w:pPr>
+              <w:widowControl w:val="0"/>
+              <w:spacing w:line="240" w:lineRule="auto"/>
+              <w:rPr>
+                <w:rFonts w:ascii="Times New Roman" w:eastAsia="Times New Roman" w:hAnsi="Times New Roman" w:cs="Times New Roman"/>
+                <w:sz w:val="28"/>
+                <w:szCs w:val="28"/>
+              </w:rPr>
+            </w:pPr>
+            <w:r>
+              <w:rPr>
+                <w:rFonts w:ascii="Times New Roman" w:eastAsia="Times New Roman" w:hAnsi="Times New Roman" w:cs="Times New Roman"/>
+                <w:sz w:val="28"/>
+                <w:szCs w:val="28"/>
+              </w:rPr>
+              <w:t>42.25%</w:t>
+            </w:r>
+          </w:p>
+        </w:tc>
+        <w:tc>
+          <w:tcPr>
+            <w:tcW w:w="1800" w:type="dxa"/>
+          </w:tcPr>
+          <w:p>
+            <w:pPr>
+              <w:widowControl w:val="0"/>
+              <w:spacing w:line="240" w:lineRule="auto"/>
+              <w:rPr>
+                <w:rFonts w:ascii="Times New Roman" w:eastAsia="Times New Roman" w:hAnsi="Times New Roman" w:cs="Times New Roman"/>
+                <w:sz w:val="28"/>
+                <w:szCs w:val="28"/>
+              </w:rPr>
+            </w:pPr>
+            <w:r>
+              <w:rPr>
+                <w:rFonts w:ascii="Times New Roman" w:eastAsia="Times New Roman" w:hAnsi="Times New Roman" w:cs="Times New Roman"/>
+                <w:sz w:val="28"/>
+                <w:szCs w:val="28"/>
+              </w:rPr>
+              <w:t>30</w:t>
+            </w:r>
+          </w:p>
+        </w:tc>
+      </w:tr>
+      <w:tr>
+        <w:tc>
+          <w:tcPr>
+            <w:tcW w:w="1800" w:type="dxa"/>
+          </w:tcPr>
+          <w:p>
+            <w:pPr>
+              <w:widowControl w:val="0"/>
+              <w:spacing w:line="240" w:lineRule="auto"/>
+              <w:rPr>
+                <w:rFonts w:ascii="Times New Roman" w:eastAsia="Times New Roman" w:hAnsi="Times New Roman" w:cs="Times New Roman"/>
+                <w:b/>
+                <w:sz w:val="28"/>
+                <w:szCs w:val="28"/>
+              </w:rPr>
+            </w:pPr>
+            <w:proofErr w:type="spellStart"/>
+            <w:r>
+              <w:rPr>
+                <w:rFonts w:ascii="Times New Roman" w:eastAsia="Times New Roman" w:hAnsi="Times New Roman" w:cs="Times New Roman"/>
+                <w:b/>
+                <w:sz w:val="28"/>
+                <w:szCs w:val="28"/>
+              </w:rPr>
+              <w:t>ResNet</w:t>
+            </w:r>
+            <w:proofErr w:type="spellEnd"/>
+          </w:p>
+        </w:tc>
+        <w:tc>
+          <w:tcPr>
+            <w:tcW w:w="1800" w:type="dxa"/>
+          </w:tcPr>
+          <w:p>
+            <w:pPr>
+              <w:widowControl w:val="0"/>
+              <w:spacing w:line="240" w:lineRule="auto"/>
+              <w:rPr>
+                <w:rFonts w:ascii="Times New Roman" w:eastAsia="Times New Roman" w:hAnsi="Times New Roman" w:cs="Times New Roman"/>
+                <w:sz w:val="28"/>
+                <w:szCs w:val="28"/>
+              </w:rPr>
+            </w:pPr>
+            <w:r>
+              <w:rPr>
+                <w:rFonts w:ascii="Times New Roman" w:eastAsia="Times New Roman" w:hAnsi="Times New Roman" w:cs="Times New Roman"/>
+                <w:sz w:val="28"/>
+                <w:szCs w:val="28"/>
+              </w:rPr>
+              <w:t>526,639</w:t>
+            </w:r>
+          </w:p>
+        </w:tc>
+        <w:tc>
+          <w:tcPr>
+            <w:tcW w:w="1800" w:type="dxa"/>
+          </w:tcPr>
+          <w:p>
+            <w:pPr>
+              <w:widowControl w:val="0"/>
+              <w:spacing w:line="240" w:lineRule="auto"/>
+              <w:rPr>
+                <w:rFonts w:ascii="Times New Roman" w:eastAsia="Times New Roman" w:hAnsi="Times New Roman" w:cs="Times New Roman"/>
+                <w:sz w:val="28"/>
+                <w:szCs w:val="28"/>
+              </w:rPr>
+            </w:pPr>
+            <w:r>
+              <w:rPr>
+                <w:rFonts w:ascii="Times New Roman" w:eastAsia="Times New Roman" w:hAnsi="Times New Roman" w:cs="Times New Roman"/>
+                <w:sz w:val="28"/>
+                <w:szCs w:val="28"/>
+              </w:rPr>
+              <w:t>95.57%</w:t>
+            </w:r>
+          </w:p>
+        </w:tc>
+        <w:tc>
+          <w:tcPr>
+            <w:tcW w:w="1800" w:type="dxa"/>
+          </w:tcPr>
+          <w:p>
+            <w:pPr>
+              <w:widowControl w:val="0"/>
+              <w:spacing w:line="240" w:lineRule="auto"/>
+              <w:rPr>
+                <w:rFonts w:ascii="Times New Roman" w:eastAsia="Times New Roman" w:hAnsi="Times New Roman" w:cs="Times New Roman"/>
+                <w:sz w:val="28"/>
+                <w:szCs w:val="28"/>
+              </w:rPr>
+            </w:pPr>
+            <w:r>
+              <w:rPr>
+                <w:rFonts w:ascii="Times New Roman" w:eastAsia="Times New Roman" w:hAnsi="Times New Roman" w:cs="Times New Roman"/>
+                <w:sz w:val="28"/>
+                <w:szCs w:val="28"/>
+              </w:rPr>
+              <w:t>94.38%</w:t>
+            </w:r>
+          </w:p>
+        </w:tc>
+        <w:tc>
+          <w:tcPr>
+            <w:tcW w:w="1800" w:type="dxa"/>
+          </w:tcPr>
+          <w:p>
+            <w:pPr>
+              <w:widowControl w:val="0"/>
+              <w:spacing w:line="240" w:lineRule="auto"/>
+              <w:rPr>
+                <w:rFonts w:ascii="Times New Roman" w:eastAsia="Times New Roman" w:hAnsi="Times New Roman" w:cs="Times New Roman"/>
+                <w:sz w:val="28"/>
+                <w:szCs w:val="28"/>
+              </w:rPr>
+            </w:pPr>
+            <w:r>
+              <w:rPr>
+                <w:rFonts w:ascii="Times New Roman" w:eastAsia="Times New Roman" w:hAnsi="Times New Roman" w:cs="Times New Roman"/>
+                <w:sz w:val="28"/>
+                <w:szCs w:val="28"/>
+              </w:rPr>
+              <w:t>5</w:t>
+            </w:r>
+          </w:p>
+        </w:tc>
+      </w:tr>
+      <w:tr>
+        <w:tc>
+          <w:tcPr>
+            <w:tcW w:w="1800" w:type="dxa"/>
+          </w:tcPr>
+          <w:p>
+            <w:pPr>
+              <w:widowControl w:val="0"/>
+              <w:spacing w:line="240" w:lineRule="auto"/>
+              <w:rPr>
+                <w:rFonts w:ascii="Times New Roman" w:eastAsia="Times New Roman" w:hAnsi="Times New Roman" w:cs="Times New Roman"/>
+                <w:b/>
+                <w:sz w:val="28"/>
+                <w:szCs w:val="28"/>
+              </w:rPr>
+            </w:pPr>
+            <w:proofErr w:type="spellStart"/>
+            <w:r>
+              <w:rPr>
+                <w:rFonts w:ascii="Times New Roman" w:eastAsia="Times New Roman" w:hAnsi="Times New Roman" w:cs="Times New Roman"/>
+                <w:b/>
+                <w:sz w:val="28"/>
+                <w:szCs w:val="28"/>
+              </w:rPr>
+              <w:t>GoogLeNet</w:t>
+            </w:r>
+            <w:proofErr w:type="spellEnd"/>
+          </w:p>
+        </w:tc>
+        <w:tc>
+          <w:tcPr>
+            <w:tcW w:w="1800" w:type="dxa"/>
+          </w:tcPr>
+          <w:p>
+            <w:pPr>
+              <w:widowControl w:val="0"/>
+              <w:spacing w:line="240" w:lineRule="auto"/>
+              <w:rPr>
+                <w:rFonts w:ascii="Times New Roman" w:eastAsia="Times New Roman" w:hAnsi="Times New Roman" w:cs="Times New Roman"/>
+                <w:sz w:val="28"/>
+                <w:szCs w:val="28"/>
+              </w:rPr>
+            </w:pPr>
+            <w:r>
+              <w:rPr>
+                <w:rFonts w:ascii="Times New Roman" w:eastAsia="Times New Roman" w:hAnsi="Times New Roman" w:cs="Times New Roman"/>
+                <w:sz w:val="28"/>
+                <w:szCs w:val="28"/>
+              </w:rPr>
+              <w:t>25,688,963</w:t>
+            </w:r>
+          </w:p>
+        </w:tc>
+        <w:tc>
+          <w:tcPr>
+            <w:tcW w:w="1800" w:type="dxa"/>
+          </w:tcPr>
+          <w:p>
+            <w:pPr>
+              <w:widowControl w:val="0"/>
+              <w:spacing w:line="240" w:lineRule="auto"/>
+              <w:rPr>
+                <w:rFonts w:ascii="Times New Roman" w:eastAsia="Times New Roman" w:hAnsi="Times New Roman" w:cs="Times New Roman"/>
+                <w:sz w:val="28"/>
+                <w:szCs w:val="28"/>
+              </w:rPr>
+            </w:pPr>
+            <w:r>
+              <w:rPr>
+                <w:rFonts w:ascii="Times New Roman" w:eastAsia="Times New Roman" w:hAnsi="Times New Roman" w:cs="Times New Roman"/>
+                <w:sz w:val="28"/>
+                <w:szCs w:val="28"/>
+              </w:rPr>
+              <w:t>46.35%</w:t>
+            </w:r>
+          </w:p>
+        </w:tc>
+        <w:tc>
+          <w:tcPr>
+            <w:tcW w:w="1800" w:type="dxa"/>
+          </w:tcPr>
+          <w:p>
+            <w:pPr>
+              <w:widowControl w:val="0"/>
+              <w:spacing w:line="240" w:lineRule="auto"/>
+              <w:rPr>
+                <w:rFonts w:ascii="Times New Roman" w:eastAsia="Times New Roman" w:hAnsi="Times New Roman" w:cs="Times New Roman"/>
+                <w:sz w:val="28"/>
+                <w:szCs w:val="28"/>
+              </w:rPr>
+            </w:pPr>
+            <w:r>
+              <w:rPr>
+                <w:rFonts w:ascii="Times New Roman" w:eastAsia="Times New Roman" w:hAnsi="Times New Roman" w:cs="Times New Roman"/>
+                <w:sz w:val="28"/>
+                <w:szCs w:val="28"/>
+              </w:rPr>
+              <w:t>47.13%</w:t>
+            </w:r>
+          </w:p>
+        </w:tc>
+        <w:tc>
+          <w:tcPr>
+            <w:tcW w:w="1800" w:type="dxa"/>
+          </w:tcPr>
+          <w:p>
+            <w:pPr>
+              <w:widowControl w:val="0"/>
+              <w:spacing w:line="240" w:lineRule="auto"/>
+              <w:rPr>
+                <w:rFonts w:ascii="Times New Roman" w:eastAsia="Times New Roman" w:hAnsi="Times New Roman" w:cs="Times New Roman"/>
+                <w:sz w:val="28"/>
+                <w:szCs w:val="28"/>
+              </w:rPr>
+            </w:pPr>
+            <w:r>
+              <w:rPr>
+                <w:rFonts w:ascii="Times New Roman" w:eastAsia="Times New Roman" w:hAnsi="Times New Roman" w:cs="Times New Roman"/>
+                <w:sz w:val="28"/>
+                <w:szCs w:val="28"/>
+              </w:rPr>
+              <w:t>5</w:t>
+            </w:r>
+          </w:p>
+        </w:tc>
+      </w:tr>
+    </w:tbl>
+    <w:p>
+      <w:pPr>
+        <w:widowControl w:val="0"/>
+        <w:spacing w:line="230" w:lineRule="auto"/>
+        <w:ind w:right="288" w:firstLine="288"/>
         <w:rPr>
           <w:rFonts w:ascii="Times New Roman" w:eastAsia="Times New Roman" w:hAnsi="Times New Roman" w:cs="Times New Roman"/>
           <w:b/>
@@ -2700,7 +3398,7 @@
           <w:sz w:val="24"/>
         </w:rPr>
       </w:pPr>
-      <w:hyperlink r:id="rId22" w:history="1">
+      <w:hyperlink r:id="rId21" w:history="1">
         <w:r>
           <w:rPr>
             <w:rStyle w:val="Hyperlink"/>
@@ -2721,7 +3419,7 @@
           <w:sz w:val="24"/>
         </w:rPr>
       </w:pPr>
-      <w:hyperlink r:id="rId23" w:history="1">
+      <w:hyperlink r:id="rId22" w:history="1">
         <w:r>
           <w:rPr>
             <w:rStyle w:val="Hyperlink"/>
@@ -2742,7 +3440,7 @@
           <w:sz w:val="24"/>
         </w:rPr>
       </w:pPr>
-      <w:hyperlink r:id="rId24" w:history="1">
+      <w:hyperlink r:id="rId23" w:history="1">
         <w:r>
           <w:rPr>
             <w:rStyle w:val="Hyperlink"/>
@@ -2763,7 +3461,7 @@
           <w:sz w:val="24"/>
         </w:rPr>
       </w:pPr>
-      <w:hyperlink r:id="rId25" w:history="1">
+      <w:hyperlink r:id="rId24" w:history="1">
         <w:r>
           <w:rPr>
             <w:rStyle w:val="Hyperlink"/>
@@ -2784,7 +3482,7 @@
           <w:sz w:val="24"/>
         </w:rPr>
       </w:pPr>
-      <w:hyperlink r:id="rId26" w:history="1">
+      <w:hyperlink r:id="rId25" w:history="1">
         <w:r>
           <w:rPr>
             <w:rStyle w:val="Hyperlink"/>
@@ -2805,7 +3503,7 @@
           <w:sz w:val="24"/>
         </w:rPr>
       </w:pPr>
-      <w:hyperlink r:id="rId27" w:history="1">
+      <w:hyperlink r:id="rId26" w:history="1">
         <w:r>
           <w:rPr>
             <w:rStyle w:val="Hyperlink"/>
@@ -2826,7 +3524,7 @@
           <w:sz w:val="24"/>
         </w:rPr>
       </w:pPr>
-      <w:hyperlink r:id="rId28" w:history="1">
+      <w:hyperlink r:id="rId27" w:history="1">
         <w:r>
           <w:rPr>
             <w:rStyle w:val="Hyperlink"/>
@@ -2847,7 +3545,7 @@
           <w:sz w:val="24"/>
         </w:rPr>
       </w:pPr>
-      <w:hyperlink r:id="rId29" w:history="1">
+      <w:hyperlink r:id="rId28" w:history="1">
         <w:r>
           <w:rPr>
             <w:rStyle w:val="Hyperlink"/>
@@ -2868,7 +3566,7 @@
           <w:sz w:val="24"/>
         </w:rPr>
       </w:pPr>
-      <w:hyperlink r:id="rId30" w:history="1">
+      <w:hyperlink r:id="rId29" w:history="1">
         <w:r>
           <w:rPr>
             <w:rStyle w:val="Hyperlink"/>

</xml_diff>